<commit_message>
Fix contact information missing from short resumes
- Added _get_contact_info() helper method to handle both nested (long) and flat (short) contact data structures
- Updated all contact info access points across PDF, DOCX, RTF, and Markdown generation
- Fixed missing spacing constants initialization that was causing PDF generation errors
- All 1,024 resume files now generate successfully with contact information in both long and short versions

Data structure differences:
- Long resumes: personal_info.contact.{phone, email, etc.}
- Short resumes: personal_info.{phone, email, etc.}

The helper method tries nested structure first, falls back to flat structure if empty.
</commit_message>
<xml_diff>
--- a/outputs/ats/comprehensive/short/cartographic_professional/dheeraj_chand_comprehensive_short_cartographic_professional.docx
+++ b/outputs/ats/comprehensive/short/cartographic_professional/dheeraj_chand_comprehensive_short_cartographic_professional.docx
@@ -12,6 +12,14 @@
           <w:sz w:val="28"/>
         </w:rPr>
         <w:t>Dheeraj Chand</w:t>
+      </w:r>
+    </w:p>
+    <w:p>
+      <w:pPr>
+        <w:jc w:val="center"/>
+      </w:pPr>
+      <w:r>
+        <w:t>202.550.7110 | dheeraj.chand@gmail.com | https://www.dheerajchand.com | https://www.linkedin.com/in/dheerajchand/ | Austin, TX</w:t>
       </w:r>
     </w:p>
     <w:p>

</xml_diff>